<commit_message>
The cover page is done
</commit_message>
<xml_diff>
--- a/Assignment1.docx
+++ b/Assignment1.docx
@@ -3,8 +3,393 @@
 <w:document xmlns:wpc="http://schemas.microsoft.com/office/word/2010/wordprocessingCanvas" xmlns:mc="http://schemas.openxmlformats.org/markup-compatibility/2006" xmlns:o="urn:schemas-microsoft-com:office:office" xmlns:r="http://schemas.openxmlformats.org/officeDocument/2006/relationships" xmlns:m="http://schemas.openxmlformats.org/officeDocument/2006/math" xmlns:v="urn:schemas-microsoft-com:vml" xmlns:wp14="http://schemas.microsoft.com/office/word/2010/wordprocessingDrawing" xmlns:wp="http://schemas.openxmlformats.org/drawingml/2006/wordprocessingDrawing" xmlns:w10="urn:schemas-microsoft-com:office:word" xmlns:w="http://schemas.openxmlformats.org/wordprocessingml/2006/main" xmlns:w14="http://schemas.microsoft.com/office/word/2010/wordml" xmlns:w15="http://schemas.microsoft.com/office/word/2012/wordml" xmlns:wpg="http://schemas.microsoft.com/office/word/2010/wordprocessingGroup" xmlns:wpi="http://schemas.microsoft.com/office/word/2010/wordprocessingInk" xmlns:wne="http://schemas.microsoft.com/office/word/2006/wordml" xmlns:wps="http://schemas.microsoft.com/office/word/2010/wordprocessingShape" mc:Ignorable="w14 w15 wp14">
   <w:body>
     <w:p>
+      <w:r>
+        <w:rPr>
+          <w:noProof/>
+        </w:rPr>
+        <w:drawing>
+          <wp:anchor distT="0" distB="0" distL="114300" distR="114300" simplePos="0" relativeHeight="251659264" behindDoc="0" locked="0" layoutInCell="1" allowOverlap="1" wp14:anchorId="552357D4" wp14:editId="47ED3A01">
+            <wp:simplePos x="0" y="0"/>
+            <wp:positionH relativeFrom="margin">
+              <wp:align>center</wp:align>
+            </wp:positionH>
+            <wp:positionV relativeFrom="paragraph">
+              <wp:posOffset>8255</wp:posOffset>
+            </wp:positionV>
+            <wp:extent cx="3709035" cy="3096260"/>
+            <wp:effectExtent l="0" t="0" r="5715" b="8890"/>
+            <wp:wrapSquare wrapText="bothSides"/>
+            <wp:docPr id="1" name="Picture 1"/>
+            <wp:cNvGraphicFramePr>
+              <a:graphicFrameLocks xmlns:a="http://schemas.openxmlformats.org/drawingml/2006/main" noChangeAspect="1"/>
+            </wp:cNvGraphicFramePr>
+            <a:graphic xmlns:a="http://schemas.openxmlformats.org/drawingml/2006/main">
+              <a:graphicData uri="http://schemas.openxmlformats.org/drawingml/2006/picture">
+                <pic:pic xmlns:pic="http://schemas.openxmlformats.org/drawingml/2006/picture">
+                  <pic:nvPicPr>
+                    <pic:cNvPr id="1" name=""/>
+                    <pic:cNvPicPr/>
+                  </pic:nvPicPr>
+                  <pic:blipFill>
+                    <a:blip r:embed="rId4">
+                      <a:extLst>
+                        <a:ext uri="{28A0092B-C50C-407E-A947-70E740481C1C}">
+                          <a14:useLocalDpi xmlns:a14="http://schemas.microsoft.com/office/drawing/2010/main" val="0"/>
+                        </a:ext>
+                      </a:extLst>
+                    </a:blip>
+                    <a:stretch>
+                      <a:fillRect/>
+                    </a:stretch>
+                  </pic:blipFill>
+                  <pic:spPr>
+                    <a:xfrm>
+                      <a:off x="0" y="0"/>
+                      <a:ext cx="3709035" cy="3096260"/>
+                    </a:xfrm>
+                    <a:prstGeom prst="rect">
+                      <a:avLst/>
+                    </a:prstGeom>
+                  </pic:spPr>
+                </pic:pic>
+              </a:graphicData>
+            </a:graphic>
+            <wp14:sizeRelH relativeFrom="page">
+              <wp14:pctWidth>0</wp14:pctWidth>
+            </wp14:sizeRelH>
+            <wp14:sizeRelV relativeFrom="page">
+              <wp14:pctHeight>0</wp14:pctHeight>
+            </wp14:sizeRelV>
+          </wp:anchor>
+        </w:drawing>
+      </w:r>
+      <w:r>
+        <w:t xml:space="preserve">                                                                                                                  </w:t>
+      </w:r>
+    </w:p>
+    <w:p/>
+    <w:p/>
+    <w:p/>
+    <w:p/>
+    <w:p/>
+    <w:p/>
+    <w:p/>
+    <w:p/>
+    <w:p/>
+    <w:p/>
+    <w:p>
+      <w:pPr>
+        <w:jc w:val="center"/>
+        <w:rPr>
+          <w:sz w:val="52"/>
+        </w:rPr>
+      </w:pPr>
+      <w:r>
+        <w:rPr>
+          <w:sz w:val="52"/>
+        </w:rPr>
+        <w:t>ADDIS ABABA INSTITUTE OF TECHNOLOGY</w:t>
+      </w:r>
+    </w:p>
+    <w:p>
+      <w:pPr>
+        <w:jc w:val="center"/>
+        <w:rPr>
+          <w:sz w:val="44"/>
+        </w:rPr>
+      </w:pPr>
+      <w:r>
+        <w:rPr>
+          <w:sz w:val="44"/>
+        </w:rPr>
+        <w:t>Department of Software Engineering</w:t>
+      </w:r>
+    </w:p>
+    <w:p>
+      <w:pPr>
+        <w:jc w:val="center"/>
+        <w:rPr>
+          <w:sz w:val="40"/>
+        </w:rPr>
+      </w:pPr>
+      <w:r>
+        <w:rPr>
+          <w:sz w:val="40"/>
+        </w:rPr>
+        <w:t>Fundamentals of Web Design and Development</w:t>
+      </w:r>
+    </w:p>
+    <w:p>
+      <w:pPr>
+        <w:jc w:val="center"/>
+        <w:rPr>
+          <w:sz w:val="32"/>
+        </w:rPr>
+      </w:pPr>
+      <w:r>
+        <w:rPr>
+          <w:sz w:val="32"/>
+        </w:rPr>
+        <w:t>Assignment 1</w:t>
+      </w:r>
+    </w:p>
+    <w:p>
+      <w:pPr>
+        <w:rPr>
+          <w:sz w:val="32"/>
+        </w:rPr>
+      </w:pPr>
+    </w:p>
+    <w:p>
+      <w:pPr>
+        <w:rPr>
+          <w:sz w:val="28"/>
+        </w:rPr>
+      </w:pPr>
+      <w:r>
+        <w:rPr>
+          <w:sz w:val="28"/>
+        </w:rPr>
+        <w:t xml:space="preserve">Prepared by: </w:t>
+      </w:r>
+    </w:p>
+    <w:p>
+      <w:pPr>
+        <w:ind w:firstLine="720"/>
+        <w:rPr>
+          <w:sz w:val="28"/>
+        </w:rPr>
+      </w:pPr>
+      <w:r>
+        <w:rPr>
+          <w:sz w:val="28"/>
+        </w:rPr>
+        <w:t xml:space="preserve">Name: </w:t>
+      </w:r>
+      <w:r>
+        <w:rPr>
+          <w:sz w:val="28"/>
+        </w:rPr>
+        <w:t>Selamawit Elias</w:t>
+      </w:r>
+    </w:p>
+    <w:p>
+      <w:pPr>
+        <w:rPr>
+          <w:sz w:val="28"/>
+        </w:rPr>
+      </w:pPr>
+      <w:r>
+        <w:rPr>
+          <w:sz w:val="28"/>
+        </w:rPr>
+        <w:tab/>
+        <w:t>ID: ATR/3338/11</w:t>
+      </w:r>
+    </w:p>
+    <w:p>
+      <w:pPr>
+        <w:rPr>
+          <w:sz w:val="28"/>
+        </w:rPr>
+      </w:pPr>
+      <w:r>
+        <w:rPr>
+          <w:sz w:val="28"/>
+        </w:rPr>
+        <w:tab/>
+        <w:t>Section: 02</w:t>
+      </w:r>
+    </w:p>
+    <w:p>
+      <w:pPr>
+        <w:rPr>
+          <w:sz w:val="28"/>
+        </w:rPr>
+      </w:pPr>
+    </w:p>
+    <w:p>
+      <w:pPr>
+        <w:rPr>
+          <w:sz w:val="28"/>
+        </w:rPr>
+      </w:pPr>
+      <w:r>
+        <w:rPr>
+          <w:sz w:val="28"/>
+        </w:rPr>
+        <w:t xml:space="preserve">Submitted to: Mr. </w:t>
+      </w:r>
+      <w:r>
+        <w:rPr>
+          <w:sz w:val="28"/>
+        </w:rPr>
+        <w:t>Fitsum Alemu</w:t>
+      </w:r>
+      <w:r>
+        <w:rPr>
+          <w:sz w:val="28"/>
+        </w:rPr>
+        <w:t xml:space="preserve"> </w:t>
+      </w:r>
+    </w:p>
+    <w:p>
+      <w:pPr>
+        <w:rPr>
+          <w:sz w:val="28"/>
+        </w:rPr>
+      </w:pPr>
+    </w:p>
+    <w:p>
+      <w:pPr>
+        <w:rPr>
+          <w:sz w:val="28"/>
+        </w:rPr>
+      </w:pPr>
+      <w:r>
+        <w:rPr>
+          <w:sz w:val="28"/>
+        </w:rPr>
+        <w:tab/>
+      </w:r>
+      <w:r>
+        <w:rPr>
+          <w:sz w:val="28"/>
+        </w:rPr>
+        <w:tab/>
+      </w:r>
+      <w:r>
+        <w:rPr>
+          <w:sz w:val="28"/>
+        </w:rPr>
+        <w:tab/>
+      </w:r>
+      <w:r>
+        <w:rPr>
+          <w:sz w:val="28"/>
+        </w:rPr>
+        <w:tab/>
+      </w:r>
+      <w:r>
+        <w:rPr>
+          <w:sz w:val="28"/>
+        </w:rPr>
+        <w:tab/>
+      </w:r>
+      <w:r>
+        <w:rPr>
+          <w:sz w:val="28"/>
+        </w:rPr>
+        <w:tab/>
+      </w:r>
+      <w:r>
+        <w:rPr>
+          <w:sz w:val="28"/>
+        </w:rPr>
+        <w:tab/>
+      </w:r>
+      <w:r>
+        <w:rPr>
+          <w:sz w:val="28"/>
+        </w:rPr>
+        <w:tab/>
+      </w:r>
+      <w:r>
+        <w:rPr>
+          <w:sz w:val="28"/>
+        </w:rPr>
+        <w:tab/>
+        <w:t xml:space="preserve">         </w:t>
+      </w:r>
       <w:bookmarkStart w:id="0" w:name="_GoBack"/>
       <w:bookmarkEnd w:id="0"/>
+      <w:r>
+        <w:rPr>
+          <w:sz w:val="28"/>
+        </w:rPr>
+        <w:t>March 6, 2020</w:t>
+      </w:r>
+    </w:p>
+    <w:p>
+      <w:pPr>
+        <w:rPr>
+          <w:sz w:val="28"/>
+        </w:rPr>
+      </w:pPr>
+    </w:p>
+    <w:p>
+      <w:pPr>
+        <w:rPr>
+          <w:sz w:val="28"/>
+        </w:rPr>
+      </w:pPr>
+      <w:r>
+        <w:rPr>
+          <w:sz w:val="28"/>
+        </w:rPr>
+        <w:lastRenderedPageBreak/>
+        <w:tab/>
+      </w:r>
+      <w:r>
+        <w:rPr>
+          <w:sz w:val="28"/>
+        </w:rPr>
+        <w:tab/>
+      </w:r>
+      <w:r>
+        <w:rPr>
+          <w:sz w:val="28"/>
+        </w:rPr>
+        <w:tab/>
+      </w:r>
+      <w:r>
+        <w:rPr>
+          <w:sz w:val="28"/>
+        </w:rPr>
+        <w:tab/>
+      </w:r>
+      <w:r>
+        <w:rPr>
+          <w:sz w:val="28"/>
+        </w:rPr>
+        <w:tab/>
+      </w:r>
+      <w:r>
+        <w:rPr>
+          <w:sz w:val="28"/>
+        </w:rPr>
+        <w:tab/>
+      </w:r>
+      <w:r>
+        <w:rPr>
+          <w:sz w:val="28"/>
+        </w:rPr>
+        <w:tab/>
+      </w:r>
+      <w:r>
+        <w:rPr>
+          <w:sz w:val="28"/>
+        </w:rPr>
+        <w:tab/>
+      </w:r>
+      <w:r>
+        <w:rPr>
+          <w:sz w:val="28"/>
+        </w:rPr>
+        <w:tab/>
+      </w:r>
+      <w:r>
+        <w:rPr>
+          <w:sz w:val="28"/>
+        </w:rPr>
+        <w:tab/>
+      </w:r>
+      <w:r>
+        <w:rPr>
+          <w:sz w:val="28"/>
+        </w:rPr>
+        <w:tab/>
+      </w:r>
     </w:p>
     <w:sectPr>
       <w:pgSz w:w="12240" w:h="15840"/>

</xml_diff>

<commit_message>
I'm halfway through the second question
</commit_message>
<xml_diff>
--- a/Assignment1.docx
+++ b/Assignment1.docx
@@ -531,79 +531,431 @@
           <w:szCs w:val="26"/>
           <w:shd w:val="clear" w:color="auto" w:fill="FFFFFF"/>
         </w:rPr>
-        <w:t xml:space="preserve"> , .mil </w:t>
-      </w:r>
+        <w:t xml:space="preserve"> , .mil and country codes. The World Wide Web was invented by Tim Berners-Lee in 1990 as a method of publishing information in a hypertext format on the Internet. The Web began to take off in 1993, after computer science student Marc Andreessen created the first popular Web browser, known as Mosaic.</w:t>
+      </w:r>
+    </w:p>
+    <w:p>
+      <w:pPr>
+        <w:pStyle w:val="ListParagraph"/>
+        <w:jc w:val="both"/>
+        <w:rPr>
+          <w:sz w:val="28"/>
+        </w:rPr>
+      </w:pPr>
+    </w:p>
+    <w:p>
+      <w:pPr>
+        <w:pStyle w:val="ListParagraph"/>
+        <w:rPr>
+          <w:sz w:val="28"/>
+        </w:rPr>
+      </w:pPr>
+      <w:r>
+        <w:rPr>
+          <w:sz w:val="28"/>
+        </w:rPr>
+        <w:tab/>
+      </w:r>
+      <w:r>
+        <w:rPr>
+          <w:sz w:val="28"/>
+        </w:rPr>
+        <w:tab/>
+      </w:r>
+      <w:r>
+        <w:rPr>
+          <w:sz w:val="28"/>
+        </w:rPr>
+        <w:tab/>
+      </w:r>
+      <w:r>
+        <w:rPr>
+          <w:sz w:val="28"/>
+        </w:rPr>
+        <w:tab/>
+      </w:r>
+      <w:r>
+        <w:rPr>
+          <w:sz w:val="28"/>
+        </w:rPr>
+        <w:tab/>
+      </w:r>
+      <w:r>
+        <w:rPr>
+          <w:sz w:val="28"/>
+        </w:rPr>
+        <w:tab/>
+      </w:r>
+      <w:r>
+        <w:rPr>
+          <w:sz w:val="28"/>
+        </w:rPr>
+        <w:tab/>
+      </w:r>
+    </w:p>
+    <w:p>
+      <w:pPr>
+        <w:rPr>
+          <w:sz w:val="28"/>
+        </w:rPr>
+      </w:pPr>
+    </w:p>
+    <w:p>
+      <w:pPr>
+        <w:rPr>
+          <w:sz w:val="28"/>
+        </w:rPr>
+      </w:pPr>
+    </w:p>
+    <w:p>
+      <w:pPr>
+        <w:rPr>
+          <w:sz w:val="28"/>
+        </w:rPr>
+      </w:pPr>
+    </w:p>
+    <w:p>
+      <w:pPr>
+        <w:rPr>
+          <w:sz w:val="28"/>
+        </w:rPr>
+      </w:pPr>
+    </w:p>
+    <w:p>
+      <w:pPr>
+        <w:rPr>
+          <w:sz w:val="28"/>
+        </w:rPr>
+      </w:pPr>
+    </w:p>
+    <w:p>
+      <w:pPr>
+        <w:rPr>
+          <w:sz w:val="28"/>
+        </w:rPr>
+      </w:pPr>
+    </w:p>
+    <w:p>
+      <w:pPr>
+        <w:rPr>
+          <w:sz w:val="28"/>
+        </w:rPr>
+      </w:pPr>
+    </w:p>
+    <w:p>
+      <w:pPr>
+        <w:rPr>
+          <w:sz w:val="28"/>
+        </w:rPr>
+      </w:pPr>
+    </w:p>
+    <w:p>
+      <w:pPr>
+        <w:rPr>
+          <w:sz w:val="28"/>
+        </w:rPr>
+      </w:pPr>
+    </w:p>
+    <w:p>
+      <w:pPr>
+        <w:pStyle w:val="NormalWeb"/>
+        <w:numPr>
+          <w:ilvl w:val="0"/>
+          <w:numId w:val="2"/>
+        </w:numPr>
+        <w:spacing w:before="118" w:beforeAutospacing="0" w:after="0" w:afterAutospacing="0" w:line="0" w:lineRule="auto"/>
+        <w:ind w:left="656"/>
+        <w:textAlignment w:val="baseline"/>
+        <w:rPr>
+          <w:rFonts w:ascii="Arial" w:hAnsi="Arial" w:cs="Arial"/>
+          <w:color w:val="695D46"/>
+          <w:sz w:val="48"/>
+          <w:szCs w:val="48"/>
+        </w:rPr>
+      </w:pPr>
+      <w:r>
+        <w:rPr>
+          <w:sz w:val="28"/>
+        </w:rPr>
+        <w:t xml:space="preserve">2. </w:t>
+      </w:r>
+      <w:r>
+        <w:rPr>
+          <w:sz w:val="28"/>
+        </w:rPr>
+        <w:t xml:space="preserve"> </w:t>
+      </w:r>
+      <w:r>
+        <w:rPr>
+          <w:rFonts w:ascii="Arial" w:hAnsi="Arial" w:cs="Arial"/>
+          <w:color w:val="695D46"/>
+          <w:sz w:val="48"/>
+          <w:szCs w:val="48"/>
+        </w:rPr>
+        <w:t>View the 5 – 10 popular websites of your choice from web archive URL and put your observation and assessment </w:t>
+      </w:r>
+    </w:p>
+    <w:p>
+      <w:pPr>
+        <w:numPr>
+          <w:ilvl w:val="0"/>
+          <w:numId w:val="2"/>
+        </w:numPr>
+        <w:spacing w:before="118" w:after="0" w:line="0" w:lineRule="auto"/>
+        <w:textAlignment w:val="baseline"/>
+        <w:rPr>
+          <w:rFonts w:ascii="Arial" w:eastAsia="Times New Roman" w:hAnsi="Arial" w:cs="Arial"/>
+          <w:color w:val="695D46"/>
+          <w:sz w:val="48"/>
+          <w:szCs w:val="48"/>
+        </w:rPr>
+      </w:pPr>
+      <w:r>
+        <w:rPr>
+          <w:rFonts w:ascii="Arial" w:eastAsia="Times New Roman" w:hAnsi="Arial" w:cs="Arial"/>
+          <w:color w:val="695D46"/>
+          <w:sz w:val="48"/>
+          <w:szCs w:val="48"/>
+        </w:rPr>
+        <w:lastRenderedPageBreak/>
+        <w:t>View the 5 – 10 popular websites of your choice from web archive URL and put your observation and assessment </w:t>
+      </w:r>
+    </w:p>
+    <w:p>
+      <w:pPr>
+        <w:numPr>
+          <w:ilvl w:val="0"/>
+          <w:numId w:val="2"/>
+        </w:numPr>
+        <w:spacing w:before="118" w:after="0" w:line="0" w:lineRule="auto"/>
+        <w:textAlignment w:val="baseline"/>
+        <w:rPr>
+          <w:rFonts w:ascii="Arial" w:eastAsia="Times New Roman" w:hAnsi="Arial" w:cs="Arial"/>
+          <w:color w:val="695D46"/>
+          <w:sz w:val="48"/>
+          <w:szCs w:val="48"/>
+        </w:rPr>
+      </w:pPr>
+      <w:r>
+        <w:rPr>
+          <w:rFonts w:ascii="Arial" w:eastAsia="Times New Roman" w:hAnsi="Arial" w:cs="Arial"/>
+          <w:color w:val="695D46"/>
+          <w:sz w:val="48"/>
+          <w:szCs w:val="48"/>
+        </w:rPr>
+        <w:t>View the 5 – 10 popular websites of your choice from web archive URL and put your observation and assessment </w:t>
+      </w:r>
+    </w:p>
+    <w:p>
+      <w:pPr>
+        <w:pStyle w:val="ListParagraph"/>
+        <w:numPr>
+          <w:ilvl w:val="0"/>
+          <w:numId w:val="1"/>
+        </w:numPr>
+        <w:rPr>
+          <w:sz w:val="28"/>
+        </w:rPr>
+      </w:pPr>
+      <w:r>
+        <w:rPr>
+          <w:sz w:val="28"/>
+        </w:rPr>
+        <w:t>View 2-5 websites of your choice from web archive and put your observation and assessment.</w:t>
+      </w:r>
+    </w:p>
+    <w:p>
+      <w:r>
+        <w:t>Amazon</w:t>
+      </w:r>
+    </w:p>
+    <w:p>
+      <w:pPr>
+        <w:pStyle w:val="ListParagraph"/>
+        <w:numPr>
+          <w:ilvl w:val="0"/>
+          <w:numId w:val="5"/>
+        </w:numPr>
+      </w:pPr>
+      <w:r>
+        <w:t>The website has different things highlighted every month for the customers to choose from</w:t>
+      </w:r>
+    </w:p>
+    <w:p>
+      <w:pPr>
+        <w:pStyle w:val="ListParagraph"/>
+        <w:numPr>
+          <w:ilvl w:val="0"/>
+          <w:numId w:val="5"/>
+        </w:numPr>
+      </w:pPr>
+      <w:r>
+        <w:t xml:space="preserve">In earlier years like 2005, to get to the home page the link with the name “welcome” had to pressed and the logo was placed separately on the left but starting from 2006 the link leading to the home page had the sign of the logo and was placed with placed with other links that lead to the store and product categories but as the years went by it is placed on its own with a larger size. </w:t>
+      </w:r>
+    </w:p>
+    <w:p>
+      <w:pPr>
+        <w:pStyle w:val="ListParagraph"/>
+        <w:numPr>
+          <w:ilvl w:val="0"/>
+          <w:numId w:val="5"/>
+        </w:numPr>
+      </w:pPr>
+      <w:r>
+        <w:t>Also the search text field occupies a much larger space from the year starting 2008</w:t>
+      </w:r>
+    </w:p>
+    <w:p>
+      <w:pPr>
+        <w:pStyle w:val="ListParagraph"/>
+        <w:numPr>
+          <w:ilvl w:val="0"/>
+          <w:numId w:val="5"/>
+        </w:numPr>
+      </w:pPr>
+      <w:r>
+        <w:t>One of the things that remained constant throughout the earlier years was the list of the products on the left side of the page categorized to their respective products but as 2012 came the products were blended in with the search box as a drop down menu according to their respective categories such as books, clothes, games…</w:t>
+      </w:r>
+    </w:p>
+    <w:p>
+      <w:pPr>
+        <w:pStyle w:val="ListParagraph"/>
+        <w:numPr>
+          <w:ilvl w:val="0"/>
+          <w:numId w:val="5"/>
+        </w:numPr>
+      </w:pPr>
+      <w:r>
+        <w:t>After 2016 the website increased its attractiveness by leaving the majority of the page for the expansion of the logos of the products by their categories and also adding motion pictures. The current website has an easy going flow that’s placed in a clear way. It’s not surprising to hear that amazon is the best online shopping website there is.</w:t>
+      </w:r>
+    </w:p>
+    <w:p>
       <w:bookmarkStart w:id="0" w:name="_GoBack"/>
       <w:bookmarkEnd w:id="0"/>
-      <w:r>
-        <w:rPr>
-          <w:rFonts w:cs="Helvetica"/>
-          <w:color w:val="000000"/>
-          <w:sz w:val="24"/>
-          <w:szCs w:val="26"/>
-          <w:shd w:val="clear" w:color="auto" w:fill="FFFFFF"/>
-        </w:rPr>
-        <w:t>and country codes. The World Wide Web was invented by Tim Berners-Lee in 1990 as a method of publishing information in a hypertext format on the Internet. The Web began to take off in 1993, after computer science student Marc Andreessen created the first popular Web browser, known as Mosaic.</w:t>
-      </w:r>
+    </w:p>
+    <w:p>
+      <w:proofErr w:type="spellStart"/>
+      <w:r>
+        <w:t>Reddit</w:t>
+      </w:r>
+      <w:proofErr w:type="spellEnd"/>
     </w:p>
     <w:p>
       <w:pPr>
         <w:pStyle w:val="ListParagraph"/>
-        <w:jc w:val="both"/>
-        <w:rPr>
-          <w:sz w:val="28"/>
-        </w:rPr>
-      </w:pPr>
+        <w:numPr>
+          <w:ilvl w:val="0"/>
+          <w:numId w:val="6"/>
+        </w:numPr>
+      </w:pPr>
+      <w:proofErr w:type="spellStart"/>
+      <w:r>
+        <w:t>Reddit</w:t>
+      </w:r>
+      <w:proofErr w:type="spellEnd"/>
+      <w:r>
+        <w:t xml:space="preserve"> is one of the famous platforms for internet communities as it says so on the website right below the logo and the link for the webpages next to it which make you choose from the hot, new, rising…topics there are at that time.</w:t>
+      </w:r>
     </w:p>
     <w:p>
       <w:pPr>
         <w:pStyle w:val="ListParagraph"/>
-        <w:rPr>
-          <w:sz w:val="28"/>
-        </w:rPr>
-      </w:pPr>
-      <w:r>
-        <w:rPr>
-          <w:sz w:val="28"/>
-        </w:rPr>
-        <w:tab/>
-      </w:r>
-      <w:r>
-        <w:rPr>
-          <w:sz w:val="28"/>
-        </w:rPr>
-        <w:tab/>
-      </w:r>
-      <w:r>
-        <w:rPr>
-          <w:sz w:val="28"/>
-        </w:rPr>
-        <w:tab/>
-      </w:r>
-      <w:r>
-        <w:rPr>
-          <w:sz w:val="28"/>
-        </w:rPr>
-        <w:tab/>
-      </w:r>
-      <w:r>
-        <w:rPr>
-          <w:sz w:val="28"/>
-        </w:rPr>
-        <w:tab/>
-      </w:r>
-      <w:r>
-        <w:rPr>
-          <w:sz w:val="28"/>
-        </w:rPr>
-        <w:tab/>
-      </w:r>
-      <w:r>
-        <w:rPr>
-          <w:sz w:val="28"/>
-        </w:rPr>
-        <w:tab/>
-      </w:r>
+        <w:numPr>
+          <w:ilvl w:val="0"/>
+          <w:numId w:val="6"/>
+        </w:numPr>
+      </w:pPr>
+      <w:r>
+        <w:t>There’s a search and a sign in text field where you can log into your account or create a new one on the top right side of the home page.</w:t>
+      </w:r>
+    </w:p>
+    <w:p>
+      <w:pPr>
+        <w:pStyle w:val="ListParagraph"/>
+        <w:numPr>
+          <w:ilvl w:val="0"/>
+          <w:numId w:val="6"/>
+        </w:numPr>
+      </w:pPr>
+      <w:r>
+        <w:t xml:space="preserve">The rest of the main page is a list of random topics which are called sub </w:t>
+      </w:r>
+      <w:proofErr w:type="spellStart"/>
+      <w:r>
+        <w:t>reddits</w:t>
+      </w:r>
+      <w:proofErr w:type="spellEnd"/>
+      <w:r>
+        <w:t xml:space="preserve"> where people can go and give their comment or add to the section.</w:t>
+      </w:r>
+    </w:p>
+    <w:p>
+      <w:pPr>
+        <w:pStyle w:val="ListParagraph"/>
+        <w:numPr>
+          <w:ilvl w:val="0"/>
+          <w:numId w:val="6"/>
+        </w:numPr>
+      </w:pPr>
+      <w:r>
+        <w:t xml:space="preserve">Over the years it hasn’t changed much except for the varying topics and the writing below the logo has changed to welcome to </w:t>
+      </w:r>
+      <w:proofErr w:type="spellStart"/>
+      <w:r>
+        <w:t>reddit</w:t>
+      </w:r>
+      <w:proofErr w:type="spellEnd"/>
+    </w:p>
+    <w:p/>
+    <w:p/>
+    <w:p/>
+    <w:p>
+      <w:r>
+        <w:t>BBC</w:t>
+      </w:r>
+    </w:p>
+    <w:p>
+      <w:pPr>
+        <w:pStyle w:val="ListParagraph"/>
+        <w:numPr>
+          <w:ilvl w:val="0"/>
+          <w:numId w:val="7"/>
+        </w:numPr>
+      </w:pPr>
+      <w:r>
+        <w:t xml:space="preserve">BBC is one the most popular news websites in the world and unsurprisingly the home page is filled with the latest news categorized with their with their type of news such as top stories, sports, entertainment… </w:t>
+      </w:r>
+    </w:p>
+    <w:p>
+      <w:pPr>
+        <w:pStyle w:val="ListParagraph"/>
+        <w:numPr>
+          <w:ilvl w:val="0"/>
+          <w:numId w:val="7"/>
+        </w:numPr>
+      </w:pPr>
+      <w:r>
+        <w:lastRenderedPageBreak/>
+        <w:t xml:space="preserve">There’s a welcome to </w:t>
+      </w:r>
+      <w:proofErr w:type="spellStart"/>
+      <w:proofErr w:type="gramStart"/>
+      <w:r>
+        <w:t>bbc</w:t>
+      </w:r>
+      <w:proofErr w:type="spellEnd"/>
+      <w:proofErr w:type="gramEnd"/>
+      <w:r>
+        <w:t xml:space="preserve"> writing just below the logo and the sign in for an account link. Beside them there are the other links which lead to the web pages news, sport, weather… and in the end of those there’s a search option.</w:t>
+      </w:r>
+    </w:p>
+    <w:p>
+      <w:pPr>
+        <w:pStyle w:val="ListParagraph"/>
+        <w:rPr>
+          <w:sz w:val="28"/>
+        </w:rPr>
+      </w:pPr>
       <w:r>
         <w:rPr>
           <w:sz w:val="28"/>
@@ -636,6 +988,684 @@
 <file path=word/numbering.xml><?xml version="1.0" encoding="utf-8"?>
 <w:numbering xmlns:wpc="http://schemas.microsoft.com/office/word/2010/wordprocessingCanvas" xmlns:mc="http://schemas.openxmlformats.org/markup-compatibility/2006" xmlns:o="urn:schemas-microsoft-com:office:office" xmlns:r="http://schemas.openxmlformats.org/officeDocument/2006/relationships" xmlns:m="http://schemas.openxmlformats.org/officeDocument/2006/math" xmlns:v="urn:schemas-microsoft-com:vml" xmlns:wp14="http://schemas.microsoft.com/office/word/2010/wordprocessingDrawing" xmlns:wp="http://schemas.openxmlformats.org/drawingml/2006/wordprocessingDrawing" xmlns:w10="urn:schemas-microsoft-com:office:word" xmlns:w="http://schemas.openxmlformats.org/wordprocessingml/2006/main" xmlns:w14="http://schemas.microsoft.com/office/word/2010/wordml" xmlns:w15="http://schemas.microsoft.com/office/word/2012/wordml" xmlns:wpg="http://schemas.microsoft.com/office/word/2010/wordprocessingGroup" xmlns:wpi="http://schemas.microsoft.com/office/word/2010/wordprocessingInk" xmlns:wne="http://schemas.microsoft.com/office/word/2006/wordml" xmlns:wps="http://schemas.microsoft.com/office/word/2010/wordprocessingShape" mc:Ignorable="w14 w15 wp14">
   <w:abstractNum w:abstractNumId="0">
+    <w:nsid w:val="0D89619B"/>
+    <w:multiLevelType w:val="hybridMultilevel"/>
+    <w:tmpl w:val="731A0ADC"/>
+    <w:lvl w:ilvl="0" w:tplc="04090001">
+      <w:start w:val="1"/>
+      <w:numFmt w:val="bullet"/>
+      <w:lvlText w:val=""/>
+      <w:lvlJc w:val="left"/>
+      <w:pPr>
+        <w:ind w:left="720" w:hanging="360"/>
+      </w:pPr>
+      <w:rPr>
+        <w:rFonts w:ascii="Symbol" w:hAnsi="Symbol" w:hint="default"/>
+      </w:rPr>
+    </w:lvl>
+    <w:lvl w:ilvl="1" w:tplc="04090003" w:tentative="1">
+      <w:start w:val="1"/>
+      <w:numFmt w:val="bullet"/>
+      <w:lvlText w:val="o"/>
+      <w:lvlJc w:val="left"/>
+      <w:pPr>
+        <w:ind w:left="1440" w:hanging="360"/>
+      </w:pPr>
+      <w:rPr>
+        <w:rFonts w:ascii="Courier New" w:hAnsi="Courier New" w:cs="Courier New" w:hint="default"/>
+      </w:rPr>
+    </w:lvl>
+    <w:lvl w:ilvl="2" w:tplc="04090005" w:tentative="1">
+      <w:start w:val="1"/>
+      <w:numFmt w:val="bullet"/>
+      <w:lvlText w:val=""/>
+      <w:lvlJc w:val="left"/>
+      <w:pPr>
+        <w:ind w:left="2160" w:hanging="360"/>
+      </w:pPr>
+      <w:rPr>
+        <w:rFonts w:ascii="Wingdings" w:hAnsi="Wingdings" w:hint="default"/>
+      </w:rPr>
+    </w:lvl>
+    <w:lvl w:ilvl="3" w:tplc="04090001" w:tentative="1">
+      <w:start w:val="1"/>
+      <w:numFmt w:val="bullet"/>
+      <w:lvlText w:val=""/>
+      <w:lvlJc w:val="left"/>
+      <w:pPr>
+        <w:ind w:left="2880" w:hanging="360"/>
+      </w:pPr>
+      <w:rPr>
+        <w:rFonts w:ascii="Symbol" w:hAnsi="Symbol" w:hint="default"/>
+      </w:rPr>
+    </w:lvl>
+    <w:lvl w:ilvl="4" w:tplc="04090003" w:tentative="1">
+      <w:start w:val="1"/>
+      <w:numFmt w:val="bullet"/>
+      <w:lvlText w:val="o"/>
+      <w:lvlJc w:val="left"/>
+      <w:pPr>
+        <w:ind w:left="3600" w:hanging="360"/>
+      </w:pPr>
+      <w:rPr>
+        <w:rFonts w:ascii="Courier New" w:hAnsi="Courier New" w:cs="Courier New" w:hint="default"/>
+      </w:rPr>
+    </w:lvl>
+    <w:lvl w:ilvl="5" w:tplc="04090005" w:tentative="1">
+      <w:start w:val="1"/>
+      <w:numFmt w:val="bullet"/>
+      <w:lvlText w:val=""/>
+      <w:lvlJc w:val="left"/>
+      <w:pPr>
+        <w:ind w:left="4320" w:hanging="360"/>
+      </w:pPr>
+      <w:rPr>
+        <w:rFonts w:ascii="Wingdings" w:hAnsi="Wingdings" w:hint="default"/>
+      </w:rPr>
+    </w:lvl>
+    <w:lvl w:ilvl="6" w:tplc="04090001" w:tentative="1">
+      <w:start w:val="1"/>
+      <w:numFmt w:val="bullet"/>
+      <w:lvlText w:val=""/>
+      <w:lvlJc w:val="left"/>
+      <w:pPr>
+        <w:ind w:left="5040" w:hanging="360"/>
+      </w:pPr>
+      <w:rPr>
+        <w:rFonts w:ascii="Symbol" w:hAnsi="Symbol" w:hint="default"/>
+      </w:rPr>
+    </w:lvl>
+    <w:lvl w:ilvl="7" w:tplc="04090003" w:tentative="1">
+      <w:start w:val="1"/>
+      <w:numFmt w:val="bullet"/>
+      <w:lvlText w:val="o"/>
+      <w:lvlJc w:val="left"/>
+      <w:pPr>
+        <w:ind w:left="5760" w:hanging="360"/>
+      </w:pPr>
+      <w:rPr>
+        <w:rFonts w:ascii="Courier New" w:hAnsi="Courier New" w:cs="Courier New" w:hint="default"/>
+      </w:rPr>
+    </w:lvl>
+    <w:lvl w:ilvl="8" w:tplc="04090005" w:tentative="1">
+      <w:start w:val="1"/>
+      <w:numFmt w:val="bullet"/>
+      <w:lvlText w:val=""/>
+      <w:lvlJc w:val="left"/>
+      <w:pPr>
+        <w:ind w:left="6480" w:hanging="360"/>
+      </w:pPr>
+      <w:rPr>
+        <w:rFonts w:ascii="Wingdings" w:hAnsi="Wingdings" w:hint="default"/>
+      </w:rPr>
+    </w:lvl>
+  </w:abstractNum>
+  <w:abstractNum w:abstractNumId="1">
+    <w:nsid w:val="0E645165"/>
+    <w:multiLevelType w:val="hybridMultilevel"/>
+    <w:tmpl w:val="C5E2FE00"/>
+    <w:lvl w:ilvl="0" w:tplc="04090001">
+      <w:start w:val="1"/>
+      <w:numFmt w:val="bullet"/>
+      <w:lvlText w:val=""/>
+      <w:lvlJc w:val="left"/>
+      <w:pPr>
+        <w:ind w:left="720" w:hanging="360"/>
+      </w:pPr>
+      <w:rPr>
+        <w:rFonts w:ascii="Symbol" w:hAnsi="Symbol" w:hint="default"/>
+      </w:rPr>
+    </w:lvl>
+    <w:lvl w:ilvl="1" w:tplc="04090003" w:tentative="1">
+      <w:start w:val="1"/>
+      <w:numFmt w:val="bullet"/>
+      <w:lvlText w:val="o"/>
+      <w:lvlJc w:val="left"/>
+      <w:pPr>
+        <w:ind w:left="1440" w:hanging="360"/>
+      </w:pPr>
+      <w:rPr>
+        <w:rFonts w:ascii="Courier New" w:hAnsi="Courier New" w:cs="Courier New" w:hint="default"/>
+      </w:rPr>
+    </w:lvl>
+    <w:lvl w:ilvl="2" w:tplc="04090005" w:tentative="1">
+      <w:start w:val="1"/>
+      <w:numFmt w:val="bullet"/>
+      <w:lvlText w:val=""/>
+      <w:lvlJc w:val="left"/>
+      <w:pPr>
+        <w:ind w:left="2160" w:hanging="360"/>
+      </w:pPr>
+      <w:rPr>
+        <w:rFonts w:ascii="Wingdings" w:hAnsi="Wingdings" w:hint="default"/>
+      </w:rPr>
+    </w:lvl>
+    <w:lvl w:ilvl="3" w:tplc="04090001" w:tentative="1">
+      <w:start w:val="1"/>
+      <w:numFmt w:val="bullet"/>
+      <w:lvlText w:val=""/>
+      <w:lvlJc w:val="left"/>
+      <w:pPr>
+        <w:ind w:left="2880" w:hanging="360"/>
+      </w:pPr>
+      <w:rPr>
+        <w:rFonts w:ascii="Symbol" w:hAnsi="Symbol" w:hint="default"/>
+      </w:rPr>
+    </w:lvl>
+    <w:lvl w:ilvl="4" w:tplc="04090003" w:tentative="1">
+      <w:start w:val="1"/>
+      <w:numFmt w:val="bullet"/>
+      <w:lvlText w:val="o"/>
+      <w:lvlJc w:val="left"/>
+      <w:pPr>
+        <w:ind w:left="3600" w:hanging="360"/>
+      </w:pPr>
+      <w:rPr>
+        <w:rFonts w:ascii="Courier New" w:hAnsi="Courier New" w:cs="Courier New" w:hint="default"/>
+      </w:rPr>
+    </w:lvl>
+    <w:lvl w:ilvl="5" w:tplc="04090005" w:tentative="1">
+      <w:start w:val="1"/>
+      <w:numFmt w:val="bullet"/>
+      <w:lvlText w:val=""/>
+      <w:lvlJc w:val="left"/>
+      <w:pPr>
+        <w:ind w:left="4320" w:hanging="360"/>
+      </w:pPr>
+      <w:rPr>
+        <w:rFonts w:ascii="Wingdings" w:hAnsi="Wingdings" w:hint="default"/>
+      </w:rPr>
+    </w:lvl>
+    <w:lvl w:ilvl="6" w:tplc="04090001" w:tentative="1">
+      <w:start w:val="1"/>
+      <w:numFmt w:val="bullet"/>
+      <w:lvlText w:val=""/>
+      <w:lvlJc w:val="left"/>
+      <w:pPr>
+        <w:ind w:left="5040" w:hanging="360"/>
+      </w:pPr>
+      <w:rPr>
+        <w:rFonts w:ascii="Symbol" w:hAnsi="Symbol" w:hint="default"/>
+      </w:rPr>
+    </w:lvl>
+    <w:lvl w:ilvl="7" w:tplc="04090003" w:tentative="1">
+      <w:start w:val="1"/>
+      <w:numFmt w:val="bullet"/>
+      <w:lvlText w:val="o"/>
+      <w:lvlJc w:val="left"/>
+      <w:pPr>
+        <w:ind w:left="5760" w:hanging="360"/>
+      </w:pPr>
+      <w:rPr>
+        <w:rFonts w:ascii="Courier New" w:hAnsi="Courier New" w:cs="Courier New" w:hint="default"/>
+      </w:rPr>
+    </w:lvl>
+    <w:lvl w:ilvl="8" w:tplc="04090005" w:tentative="1">
+      <w:start w:val="1"/>
+      <w:numFmt w:val="bullet"/>
+      <w:lvlText w:val=""/>
+      <w:lvlJc w:val="left"/>
+      <w:pPr>
+        <w:ind w:left="6480" w:hanging="360"/>
+      </w:pPr>
+      <w:rPr>
+        <w:rFonts w:ascii="Wingdings" w:hAnsi="Wingdings" w:hint="default"/>
+      </w:rPr>
+    </w:lvl>
+  </w:abstractNum>
+  <w:abstractNum w:abstractNumId="2">
+    <w:nsid w:val="1A086C0E"/>
+    <w:multiLevelType w:val="multilevel"/>
+    <w:tmpl w:val="425E8152"/>
+    <w:lvl w:ilvl="0">
+      <w:start w:val="1"/>
+      <w:numFmt w:val="decimal"/>
+      <w:lvlText w:val="%1."/>
+      <w:lvlJc w:val="left"/>
+      <w:pPr>
+        <w:tabs>
+          <w:tab w:val="num" w:pos="720"/>
+        </w:tabs>
+        <w:ind w:left="720" w:hanging="360"/>
+      </w:pPr>
+    </w:lvl>
+    <w:lvl w:ilvl="1" w:tentative="1">
+      <w:start w:val="1"/>
+      <w:numFmt w:val="decimal"/>
+      <w:lvlText w:val="%2."/>
+      <w:lvlJc w:val="left"/>
+      <w:pPr>
+        <w:tabs>
+          <w:tab w:val="num" w:pos="1440"/>
+        </w:tabs>
+        <w:ind w:left="1440" w:hanging="360"/>
+      </w:pPr>
+    </w:lvl>
+    <w:lvl w:ilvl="2" w:tentative="1">
+      <w:start w:val="1"/>
+      <w:numFmt w:val="decimal"/>
+      <w:lvlText w:val="%3."/>
+      <w:lvlJc w:val="left"/>
+      <w:pPr>
+        <w:tabs>
+          <w:tab w:val="num" w:pos="2160"/>
+        </w:tabs>
+        <w:ind w:left="2160" w:hanging="360"/>
+      </w:pPr>
+    </w:lvl>
+    <w:lvl w:ilvl="3" w:tentative="1">
+      <w:start w:val="1"/>
+      <w:numFmt w:val="decimal"/>
+      <w:lvlText w:val="%4."/>
+      <w:lvlJc w:val="left"/>
+      <w:pPr>
+        <w:tabs>
+          <w:tab w:val="num" w:pos="2880"/>
+        </w:tabs>
+        <w:ind w:left="2880" w:hanging="360"/>
+      </w:pPr>
+    </w:lvl>
+    <w:lvl w:ilvl="4" w:tentative="1">
+      <w:start w:val="1"/>
+      <w:numFmt w:val="decimal"/>
+      <w:lvlText w:val="%5."/>
+      <w:lvlJc w:val="left"/>
+      <w:pPr>
+        <w:tabs>
+          <w:tab w:val="num" w:pos="3600"/>
+        </w:tabs>
+        <w:ind w:left="3600" w:hanging="360"/>
+      </w:pPr>
+    </w:lvl>
+    <w:lvl w:ilvl="5" w:tentative="1">
+      <w:start w:val="1"/>
+      <w:numFmt w:val="decimal"/>
+      <w:lvlText w:val="%6."/>
+      <w:lvlJc w:val="left"/>
+      <w:pPr>
+        <w:tabs>
+          <w:tab w:val="num" w:pos="4320"/>
+        </w:tabs>
+        <w:ind w:left="4320" w:hanging="360"/>
+      </w:pPr>
+    </w:lvl>
+    <w:lvl w:ilvl="6" w:tentative="1">
+      <w:start w:val="1"/>
+      <w:numFmt w:val="decimal"/>
+      <w:lvlText w:val="%7."/>
+      <w:lvlJc w:val="left"/>
+      <w:pPr>
+        <w:tabs>
+          <w:tab w:val="num" w:pos="5040"/>
+        </w:tabs>
+        <w:ind w:left="5040" w:hanging="360"/>
+      </w:pPr>
+    </w:lvl>
+    <w:lvl w:ilvl="7" w:tentative="1">
+      <w:start w:val="1"/>
+      <w:numFmt w:val="decimal"/>
+      <w:lvlText w:val="%8."/>
+      <w:lvlJc w:val="left"/>
+      <w:pPr>
+        <w:tabs>
+          <w:tab w:val="num" w:pos="5760"/>
+        </w:tabs>
+        <w:ind w:left="5760" w:hanging="360"/>
+      </w:pPr>
+    </w:lvl>
+    <w:lvl w:ilvl="8" w:tentative="1">
+      <w:start w:val="1"/>
+      <w:numFmt w:val="decimal"/>
+      <w:lvlText w:val="%9."/>
+      <w:lvlJc w:val="left"/>
+      <w:pPr>
+        <w:tabs>
+          <w:tab w:val="num" w:pos="6480"/>
+        </w:tabs>
+        <w:ind w:left="6480" w:hanging="360"/>
+      </w:pPr>
+    </w:lvl>
+  </w:abstractNum>
+  <w:abstractNum w:abstractNumId="3">
+    <w:nsid w:val="3214538E"/>
+    <w:multiLevelType w:val="hybridMultilevel"/>
+    <w:tmpl w:val="8C0ADBFC"/>
+    <w:lvl w:ilvl="0" w:tplc="04090001">
+      <w:start w:val="1"/>
+      <w:numFmt w:val="bullet"/>
+      <w:lvlText w:val=""/>
+      <w:lvlJc w:val="left"/>
+      <w:pPr>
+        <w:ind w:left="720" w:hanging="360"/>
+      </w:pPr>
+      <w:rPr>
+        <w:rFonts w:ascii="Symbol" w:hAnsi="Symbol" w:hint="default"/>
+      </w:rPr>
+    </w:lvl>
+    <w:lvl w:ilvl="1" w:tplc="04090003" w:tentative="1">
+      <w:start w:val="1"/>
+      <w:numFmt w:val="bullet"/>
+      <w:lvlText w:val="o"/>
+      <w:lvlJc w:val="left"/>
+      <w:pPr>
+        <w:ind w:left="1440" w:hanging="360"/>
+      </w:pPr>
+      <w:rPr>
+        <w:rFonts w:ascii="Courier New" w:hAnsi="Courier New" w:cs="Courier New" w:hint="default"/>
+      </w:rPr>
+    </w:lvl>
+    <w:lvl w:ilvl="2" w:tplc="04090005" w:tentative="1">
+      <w:start w:val="1"/>
+      <w:numFmt w:val="bullet"/>
+      <w:lvlText w:val=""/>
+      <w:lvlJc w:val="left"/>
+      <w:pPr>
+        <w:ind w:left="2160" w:hanging="360"/>
+      </w:pPr>
+      <w:rPr>
+        <w:rFonts w:ascii="Wingdings" w:hAnsi="Wingdings" w:hint="default"/>
+      </w:rPr>
+    </w:lvl>
+    <w:lvl w:ilvl="3" w:tplc="04090001" w:tentative="1">
+      <w:start w:val="1"/>
+      <w:numFmt w:val="bullet"/>
+      <w:lvlText w:val=""/>
+      <w:lvlJc w:val="left"/>
+      <w:pPr>
+        <w:ind w:left="2880" w:hanging="360"/>
+      </w:pPr>
+      <w:rPr>
+        <w:rFonts w:ascii="Symbol" w:hAnsi="Symbol" w:hint="default"/>
+      </w:rPr>
+    </w:lvl>
+    <w:lvl w:ilvl="4" w:tplc="04090003" w:tentative="1">
+      <w:start w:val="1"/>
+      <w:numFmt w:val="bullet"/>
+      <w:lvlText w:val="o"/>
+      <w:lvlJc w:val="left"/>
+      <w:pPr>
+        <w:ind w:left="3600" w:hanging="360"/>
+      </w:pPr>
+      <w:rPr>
+        <w:rFonts w:ascii="Courier New" w:hAnsi="Courier New" w:cs="Courier New" w:hint="default"/>
+      </w:rPr>
+    </w:lvl>
+    <w:lvl w:ilvl="5" w:tplc="04090005" w:tentative="1">
+      <w:start w:val="1"/>
+      <w:numFmt w:val="bullet"/>
+      <w:lvlText w:val=""/>
+      <w:lvlJc w:val="left"/>
+      <w:pPr>
+        <w:ind w:left="4320" w:hanging="360"/>
+      </w:pPr>
+      <w:rPr>
+        <w:rFonts w:ascii="Wingdings" w:hAnsi="Wingdings" w:hint="default"/>
+      </w:rPr>
+    </w:lvl>
+    <w:lvl w:ilvl="6" w:tplc="04090001" w:tentative="1">
+      <w:start w:val="1"/>
+      <w:numFmt w:val="bullet"/>
+      <w:lvlText w:val=""/>
+      <w:lvlJc w:val="left"/>
+      <w:pPr>
+        <w:ind w:left="5040" w:hanging="360"/>
+      </w:pPr>
+      <w:rPr>
+        <w:rFonts w:ascii="Symbol" w:hAnsi="Symbol" w:hint="default"/>
+      </w:rPr>
+    </w:lvl>
+    <w:lvl w:ilvl="7" w:tplc="04090003" w:tentative="1">
+      <w:start w:val="1"/>
+      <w:numFmt w:val="bullet"/>
+      <w:lvlText w:val="o"/>
+      <w:lvlJc w:val="left"/>
+      <w:pPr>
+        <w:ind w:left="5760" w:hanging="360"/>
+      </w:pPr>
+      <w:rPr>
+        <w:rFonts w:ascii="Courier New" w:hAnsi="Courier New" w:cs="Courier New" w:hint="default"/>
+      </w:rPr>
+    </w:lvl>
+    <w:lvl w:ilvl="8" w:tplc="04090005" w:tentative="1">
+      <w:start w:val="1"/>
+      <w:numFmt w:val="bullet"/>
+      <w:lvlText w:val=""/>
+      <w:lvlJc w:val="left"/>
+      <w:pPr>
+        <w:ind w:left="6480" w:hanging="360"/>
+      </w:pPr>
+      <w:rPr>
+        <w:rFonts w:ascii="Wingdings" w:hAnsi="Wingdings" w:hint="default"/>
+      </w:rPr>
+    </w:lvl>
+  </w:abstractNum>
+  <w:abstractNum w:abstractNumId="4">
+    <w:nsid w:val="3AA049E3"/>
+    <w:multiLevelType w:val="multilevel"/>
+    <w:tmpl w:val="782E1AFA"/>
+    <w:lvl w:ilvl="0">
+      <w:start w:val="1"/>
+      <w:numFmt w:val="decimal"/>
+      <w:lvlText w:val="%1."/>
+      <w:lvlJc w:val="left"/>
+      <w:pPr>
+        <w:tabs>
+          <w:tab w:val="num" w:pos="720"/>
+        </w:tabs>
+        <w:ind w:left="720" w:hanging="360"/>
+      </w:pPr>
+    </w:lvl>
+    <w:lvl w:ilvl="1" w:tentative="1">
+      <w:start w:val="1"/>
+      <w:numFmt w:val="decimal"/>
+      <w:lvlText w:val="%2."/>
+      <w:lvlJc w:val="left"/>
+      <w:pPr>
+        <w:tabs>
+          <w:tab w:val="num" w:pos="1440"/>
+        </w:tabs>
+        <w:ind w:left="1440" w:hanging="360"/>
+      </w:pPr>
+    </w:lvl>
+    <w:lvl w:ilvl="2" w:tentative="1">
+      <w:start w:val="1"/>
+      <w:numFmt w:val="decimal"/>
+      <w:lvlText w:val="%3."/>
+      <w:lvlJc w:val="left"/>
+      <w:pPr>
+        <w:tabs>
+          <w:tab w:val="num" w:pos="2160"/>
+        </w:tabs>
+        <w:ind w:left="2160" w:hanging="360"/>
+      </w:pPr>
+    </w:lvl>
+    <w:lvl w:ilvl="3" w:tentative="1">
+      <w:start w:val="1"/>
+      <w:numFmt w:val="decimal"/>
+      <w:lvlText w:val="%4."/>
+      <w:lvlJc w:val="left"/>
+      <w:pPr>
+        <w:tabs>
+          <w:tab w:val="num" w:pos="2880"/>
+        </w:tabs>
+        <w:ind w:left="2880" w:hanging="360"/>
+      </w:pPr>
+    </w:lvl>
+    <w:lvl w:ilvl="4" w:tentative="1">
+      <w:start w:val="1"/>
+      <w:numFmt w:val="decimal"/>
+      <w:lvlText w:val="%5."/>
+      <w:lvlJc w:val="left"/>
+      <w:pPr>
+        <w:tabs>
+          <w:tab w:val="num" w:pos="3600"/>
+        </w:tabs>
+        <w:ind w:left="3600" w:hanging="360"/>
+      </w:pPr>
+    </w:lvl>
+    <w:lvl w:ilvl="5" w:tentative="1">
+      <w:start w:val="1"/>
+      <w:numFmt w:val="decimal"/>
+      <w:lvlText w:val="%6."/>
+      <w:lvlJc w:val="left"/>
+      <w:pPr>
+        <w:tabs>
+          <w:tab w:val="num" w:pos="4320"/>
+        </w:tabs>
+        <w:ind w:left="4320" w:hanging="360"/>
+      </w:pPr>
+    </w:lvl>
+    <w:lvl w:ilvl="6" w:tentative="1">
+      <w:start w:val="1"/>
+      <w:numFmt w:val="decimal"/>
+      <w:lvlText w:val="%7."/>
+      <w:lvlJc w:val="left"/>
+      <w:pPr>
+        <w:tabs>
+          <w:tab w:val="num" w:pos="5040"/>
+        </w:tabs>
+        <w:ind w:left="5040" w:hanging="360"/>
+      </w:pPr>
+    </w:lvl>
+    <w:lvl w:ilvl="7" w:tentative="1">
+      <w:start w:val="1"/>
+      <w:numFmt w:val="decimal"/>
+      <w:lvlText w:val="%8."/>
+      <w:lvlJc w:val="left"/>
+      <w:pPr>
+        <w:tabs>
+          <w:tab w:val="num" w:pos="5760"/>
+        </w:tabs>
+        <w:ind w:left="5760" w:hanging="360"/>
+      </w:pPr>
+    </w:lvl>
+    <w:lvl w:ilvl="8" w:tentative="1">
+      <w:start w:val="1"/>
+      <w:numFmt w:val="decimal"/>
+      <w:lvlText w:val="%9."/>
+      <w:lvlJc w:val="left"/>
+      <w:pPr>
+        <w:tabs>
+          <w:tab w:val="num" w:pos="6480"/>
+        </w:tabs>
+        <w:ind w:left="6480" w:hanging="360"/>
+      </w:pPr>
+    </w:lvl>
+  </w:abstractNum>
+  <w:abstractNum w:abstractNumId="5">
+    <w:nsid w:val="3FC47224"/>
+    <w:multiLevelType w:val="multilevel"/>
+    <w:tmpl w:val="23ACFAE0"/>
+    <w:lvl w:ilvl="0">
+      <w:start w:val="1"/>
+      <w:numFmt w:val="decimal"/>
+      <w:lvlText w:val="%1."/>
+      <w:lvlJc w:val="left"/>
+      <w:pPr>
+        <w:tabs>
+          <w:tab w:val="num" w:pos="720"/>
+        </w:tabs>
+        <w:ind w:left="720" w:hanging="360"/>
+      </w:pPr>
+    </w:lvl>
+    <w:lvl w:ilvl="1" w:tentative="1">
+      <w:start w:val="1"/>
+      <w:numFmt w:val="decimal"/>
+      <w:lvlText w:val="%2."/>
+      <w:lvlJc w:val="left"/>
+      <w:pPr>
+        <w:tabs>
+          <w:tab w:val="num" w:pos="1440"/>
+        </w:tabs>
+        <w:ind w:left="1440" w:hanging="360"/>
+      </w:pPr>
+    </w:lvl>
+    <w:lvl w:ilvl="2" w:tentative="1">
+      <w:start w:val="1"/>
+      <w:numFmt w:val="decimal"/>
+      <w:lvlText w:val="%3."/>
+      <w:lvlJc w:val="left"/>
+      <w:pPr>
+        <w:tabs>
+          <w:tab w:val="num" w:pos="2160"/>
+        </w:tabs>
+        <w:ind w:left="2160" w:hanging="360"/>
+      </w:pPr>
+    </w:lvl>
+    <w:lvl w:ilvl="3" w:tentative="1">
+      <w:start w:val="1"/>
+      <w:numFmt w:val="decimal"/>
+      <w:lvlText w:val="%4."/>
+      <w:lvlJc w:val="left"/>
+      <w:pPr>
+        <w:tabs>
+          <w:tab w:val="num" w:pos="2880"/>
+        </w:tabs>
+        <w:ind w:left="2880" w:hanging="360"/>
+      </w:pPr>
+    </w:lvl>
+    <w:lvl w:ilvl="4" w:tentative="1">
+      <w:start w:val="1"/>
+      <w:numFmt w:val="decimal"/>
+      <w:lvlText w:val="%5."/>
+      <w:lvlJc w:val="left"/>
+      <w:pPr>
+        <w:tabs>
+          <w:tab w:val="num" w:pos="3600"/>
+        </w:tabs>
+        <w:ind w:left="3600" w:hanging="360"/>
+      </w:pPr>
+    </w:lvl>
+    <w:lvl w:ilvl="5" w:tentative="1">
+      <w:start w:val="1"/>
+      <w:numFmt w:val="decimal"/>
+      <w:lvlText w:val="%6."/>
+      <w:lvlJc w:val="left"/>
+      <w:pPr>
+        <w:tabs>
+          <w:tab w:val="num" w:pos="4320"/>
+        </w:tabs>
+        <w:ind w:left="4320" w:hanging="360"/>
+      </w:pPr>
+    </w:lvl>
+    <w:lvl w:ilvl="6" w:tentative="1">
+      <w:start w:val="1"/>
+      <w:numFmt w:val="decimal"/>
+      <w:lvlText w:val="%7."/>
+      <w:lvlJc w:val="left"/>
+      <w:pPr>
+        <w:tabs>
+          <w:tab w:val="num" w:pos="5040"/>
+        </w:tabs>
+        <w:ind w:left="5040" w:hanging="360"/>
+      </w:pPr>
+    </w:lvl>
+    <w:lvl w:ilvl="7" w:tentative="1">
+      <w:start w:val="1"/>
+      <w:numFmt w:val="decimal"/>
+      <w:lvlText w:val="%8."/>
+      <w:lvlJc w:val="left"/>
+      <w:pPr>
+        <w:tabs>
+          <w:tab w:val="num" w:pos="5760"/>
+        </w:tabs>
+        <w:ind w:left="5760" w:hanging="360"/>
+      </w:pPr>
+    </w:lvl>
+    <w:lvl w:ilvl="8" w:tentative="1">
+      <w:start w:val="1"/>
+      <w:numFmt w:val="decimal"/>
+      <w:lvlText w:val="%9."/>
+      <w:lvlJc w:val="left"/>
+      <w:pPr>
+        <w:tabs>
+          <w:tab w:val="num" w:pos="6480"/>
+        </w:tabs>
+        <w:ind w:left="6480" w:hanging="360"/>
+      </w:pPr>
+    </w:lvl>
+  </w:abstractNum>
+  <w:abstractNum w:abstractNumId="6">
     <w:nsid w:val="59014D70"/>
     <w:multiLevelType w:val="hybridMultilevel"/>
     <w:tmpl w:val="0E541D22"/>
@@ -725,7 +1755,25 @@
     </w:lvl>
   </w:abstractNum>
   <w:num w:numId="1">
+    <w:abstractNumId w:val="6"/>
+  </w:num>
+  <w:num w:numId="2">
+    <w:abstractNumId w:val="4"/>
+  </w:num>
+  <w:num w:numId="3">
+    <w:abstractNumId w:val="5"/>
+  </w:num>
+  <w:num w:numId="4">
+    <w:abstractNumId w:val="2"/>
+  </w:num>
+  <w:num w:numId="5">
+    <w:abstractNumId w:val="3"/>
+  </w:num>
+  <w:num w:numId="6">
     <w:abstractNumId w:val="0"/>
+  </w:num>
+  <w:num w:numId="7">
+    <w:abstractNumId w:val="1"/>
   </w:num>
 </w:numbering>
 </file>
@@ -1162,6 +2210,33 @@
       <w:contextualSpacing/>
     </w:pPr>
   </w:style>
+  <w:style w:type="paragraph" w:styleId="NormalWeb">
+    <w:name w:val="Normal (Web)"/>
+    <w:basedOn w:val="Normal"/>
+    <w:uiPriority w:val="99"/>
+    <w:semiHidden/>
+    <w:unhideWhenUsed/>
+    <w:rsid w:val="00B03A4E"/>
+    <w:pPr>
+      <w:spacing w:before="100" w:beforeAutospacing="1" w:after="100" w:afterAutospacing="1" w:line="240" w:lineRule="auto"/>
+    </w:pPr>
+    <w:rPr>
+      <w:rFonts w:ascii="Times New Roman" w:eastAsia="Times New Roman" w:hAnsi="Times New Roman" w:cs="Times New Roman"/>
+      <w:sz w:val="24"/>
+      <w:szCs w:val="24"/>
+    </w:rPr>
+  </w:style>
+  <w:style w:type="character" w:styleId="Hyperlink">
+    <w:name w:val="Hyperlink"/>
+    <w:basedOn w:val="DefaultParagraphFont"/>
+    <w:uiPriority w:val="99"/>
+    <w:unhideWhenUsed/>
+    <w:rsid w:val="00B03A4E"/>
+    <w:rPr>
+      <w:color w:val="0000FF"/>
+      <w:u w:val="single"/>
+    </w:rPr>
+  </w:style>
 </w:styles>
 </file>
 

</xml_diff>

<commit_message>
I'm done with the second question
</commit_message>
<xml_diff>
--- a/Assignment1.docx
+++ b/Assignment1.docx
@@ -349,7 +349,7 @@
           <w:sz w:val="28"/>
         </w:rPr>
         <w:lastRenderedPageBreak/>
-        <w:t>Explain the history of evolution</w:t>
+        <w:t>Explain the history of Internet</w:t>
       </w:r>
     </w:p>
     <w:p>
@@ -829,10 +829,7 @@
         <w:t>After 2016 the website increased its attractiveness by leaving the majority of the page for the expansion of the logos of the products by their categories and also adding motion pictures. The current website has an easy going flow that’s placed in a clear way. It’s not surprising to hear that amazon is the best online shopping website there is.</w:t>
       </w:r>
     </w:p>
-    <w:p>
-      <w:bookmarkStart w:id="0" w:name="_GoBack"/>
-      <w:bookmarkEnd w:id="0"/>
-    </w:p>
+    <w:p/>
     <w:p>
       <w:proofErr w:type="spellStart"/>
       <w:r>
@@ -974,6 +971,188 @@
         </w:rPr>
         <w:tab/>
       </w:r>
+    </w:p>
+    <w:p>
+      <w:pPr>
+        <w:rPr>
+          <w:sz w:val="28"/>
+        </w:rPr>
+      </w:pPr>
+    </w:p>
+    <w:p>
+      <w:r>
+        <w:t>Yelp</w:t>
+      </w:r>
+    </w:p>
+    <w:p>
+      <w:pPr>
+        <w:pStyle w:val="ListParagraph"/>
+        <w:numPr>
+          <w:ilvl w:val="0"/>
+          <w:numId w:val="8"/>
+        </w:numPr>
+      </w:pPr>
+      <w:r>
+        <w:t>In the year 2015 at the top next to the logo there are two search text fields where you can search what you want to rate and where it’s actually found, next to it there’s a button where you can sign up for a new account or log in into an existing account. Below that there are the links that lead to other webpages that enable you to learn about the website and write you own reviews.</w:t>
+      </w:r>
+    </w:p>
+    <w:p>
+      <w:pPr>
+        <w:pStyle w:val="ListParagraph"/>
+        <w:numPr>
+          <w:ilvl w:val="0"/>
+          <w:numId w:val="8"/>
+        </w:numPr>
+      </w:pPr>
+      <w:r>
+        <w:t>By your first glance you can immediately tell that the theme color of the website is red.  The top header’s background, the buttons, the star icons representing the rates, the captions describing what the following item will entail.</w:t>
+      </w:r>
+    </w:p>
+    <w:p>
+      <w:pPr>
+        <w:pStyle w:val="ListParagraph"/>
+        <w:numPr>
+          <w:ilvl w:val="0"/>
+          <w:numId w:val="8"/>
+        </w:numPr>
+      </w:pPr>
+      <w:r>
+        <w:t>Below there’s the recommended yelp places where they are ranked based on the highest rates.</w:t>
+      </w:r>
+    </w:p>
+    <w:p>
+      <w:pPr>
+        <w:pStyle w:val="ListParagraph"/>
+        <w:numPr>
+          <w:ilvl w:val="0"/>
+          <w:numId w:val="8"/>
+        </w:numPr>
+      </w:pPr>
+      <w:r>
+        <w:t>There’s a caption labeled “recent activity” where people leave their comments about any new places they found.</w:t>
+      </w:r>
+    </w:p>
+    <w:p>
+      <w:pPr>
+        <w:pStyle w:val="ListParagraph"/>
+        <w:numPr>
+          <w:ilvl w:val="0"/>
+          <w:numId w:val="8"/>
+        </w:numPr>
+      </w:pPr>
+      <w:r>
+        <w:t>And on the right side of the page there are captions which describe what’s written below them such as review of the day, popular events, fresh lists…</w:t>
+      </w:r>
+    </w:p>
+    <w:p>
+      <w:pPr>
+        <w:pStyle w:val="ListParagraph"/>
+        <w:numPr>
+          <w:ilvl w:val="0"/>
+          <w:numId w:val="8"/>
+        </w:numPr>
+      </w:pPr>
+      <w:r>
+        <w:t>The website has changed a few things over the years, so in 2020 the logo of yelp was above the two search boxes which were kind of merged together and their background was black not red.</w:t>
+      </w:r>
+    </w:p>
+    <w:p>
+      <w:pPr>
+        <w:pStyle w:val="ListParagraph"/>
+        <w:numPr>
+          <w:ilvl w:val="0"/>
+          <w:numId w:val="8"/>
+        </w:numPr>
+      </w:pPr>
+      <w:r>
+        <w:t xml:space="preserve">On the main page the items are more categorized by group, there’s a browse by business caption where below it they are grouped as restaurants, shopping, </w:t>
+      </w:r>
+      <w:proofErr w:type="gramStart"/>
+      <w:r>
+        <w:t>active</w:t>
+      </w:r>
+      <w:proofErr w:type="gramEnd"/>
+      <w:r>
+        <w:t xml:space="preserve"> life…with their respective descriptive logos.</w:t>
+      </w:r>
+    </w:p>
+    <w:p/>
+    <w:p>
+      <w:proofErr w:type="spellStart"/>
+      <w:r>
+        <w:t>Goodreads</w:t>
+      </w:r>
+      <w:proofErr w:type="spellEnd"/>
+    </w:p>
+    <w:p>
+      <w:pPr>
+        <w:pStyle w:val="ListParagraph"/>
+        <w:numPr>
+          <w:ilvl w:val="0"/>
+          <w:numId w:val="9"/>
+        </w:numPr>
+      </w:pPr>
+      <w:r>
+        <w:t xml:space="preserve">The homepage starts with its name </w:t>
+      </w:r>
+      <w:proofErr w:type="spellStart"/>
+      <w:r>
+        <w:t>goodreads</w:t>
+      </w:r>
+      <w:proofErr w:type="spellEnd"/>
+      <w:r>
+        <w:t xml:space="preserve"> and a little further next to it to the right there are text fields to sign into an existing account. Right below it there are text fields to create new accounts with the words “Meet your next favorite book.” next to it in a slightly larger font and with pictures of books below them which can let someone guess easily about what the website is.</w:t>
+      </w:r>
+    </w:p>
+    <w:p>
+      <w:pPr>
+        <w:pStyle w:val="ListParagraph"/>
+        <w:numPr>
+          <w:ilvl w:val="0"/>
+          <w:numId w:val="9"/>
+        </w:numPr>
+      </w:pPr>
+      <w:r>
+        <w:t>The top portion has a very light brown background and the main page right below is just plain white. It starts with a list of books with the caption “what will you discover”.</w:t>
+      </w:r>
+    </w:p>
+    <w:p>
+      <w:pPr>
+        <w:pStyle w:val="ListParagraph"/>
+        <w:numPr>
+          <w:ilvl w:val="0"/>
+          <w:numId w:val="9"/>
+        </w:numPr>
+      </w:pPr>
+      <w:r>
+        <w:t xml:space="preserve">As the years go by not a lot of things change from the website but there is the addition of the love list section on the top right portion of the main page which suggests categories of the best books the user might like. </w:t>
+      </w:r>
+    </w:p>
+    <w:p>
+      <w:pPr>
+        <w:pStyle w:val="ListParagraph"/>
+        <w:numPr>
+          <w:ilvl w:val="0"/>
+          <w:numId w:val="9"/>
+        </w:numPr>
+      </w:pPr>
+      <w:r>
+        <w:t>A little far down the page there is a search option where you can browse through books that might be there.</w:t>
+      </w:r>
+    </w:p>
+    <w:p>
+      <w:pPr>
+        <w:pStyle w:val="ListParagraph"/>
+      </w:pPr>
+    </w:p>
+    <w:p>
+      <w:pPr>
+        <w:rPr>
+          <w:sz w:val="28"/>
+        </w:rPr>
+      </w:pPr>
+      <w:bookmarkStart w:id="0" w:name="_GoBack"/>
+      <w:bookmarkEnd w:id="0"/>
     </w:p>
     <w:sectPr>
       <w:pgSz w:w="12240" w:h="15840"/>
@@ -1327,6 +1506,232 @@
     </w:lvl>
   </w:abstractNum>
   <w:abstractNum w:abstractNumId="3">
+    <w:nsid w:val="2B050C5A"/>
+    <w:multiLevelType w:val="hybridMultilevel"/>
+    <w:tmpl w:val="39F83974"/>
+    <w:lvl w:ilvl="0" w:tplc="04090001">
+      <w:start w:val="1"/>
+      <w:numFmt w:val="bullet"/>
+      <w:lvlText w:val=""/>
+      <w:lvlJc w:val="left"/>
+      <w:pPr>
+        <w:ind w:left="720" w:hanging="360"/>
+      </w:pPr>
+      <w:rPr>
+        <w:rFonts w:ascii="Symbol" w:hAnsi="Symbol" w:hint="default"/>
+      </w:rPr>
+    </w:lvl>
+    <w:lvl w:ilvl="1" w:tplc="04090003" w:tentative="1">
+      <w:start w:val="1"/>
+      <w:numFmt w:val="bullet"/>
+      <w:lvlText w:val="o"/>
+      <w:lvlJc w:val="left"/>
+      <w:pPr>
+        <w:ind w:left="1440" w:hanging="360"/>
+      </w:pPr>
+      <w:rPr>
+        <w:rFonts w:ascii="Courier New" w:hAnsi="Courier New" w:cs="Courier New" w:hint="default"/>
+      </w:rPr>
+    </w:lvl>
+    <w:lvl w:ilvl="2" w:tplc="04090005" w:tentative="1">
+      <w:start w:val="1"/>
+      <w:numFmt w:val="bullet"/>
+      <w:lvlText w:val=""/>
+      <w:lvlJc w:val="left"/>
+      <w:pPr>
+        <w:ind w:left="2160" w:hanging="360"/>
+      </w:pPr>
+      <w:rPr>
+        <w:rFonts w:ascii="Wingdings" w:hAnsi="Wingdings" w:hint="default"/>
+      </w:rPr>
+    </w:lvl>
+    <w:lvl w:ilvl="3" w:tplc="04090001" w:tentative="1">
+      <w:start w:val="1"/>
+      <w:numFmt w:val="bullet"/>
+      <w:lvlText w:val=""/>
+      <w:lvlJc w:val="left"/>
+      <w:pPr>
+        <w:ind w:left="2880" w:hanging="360"/>
+      </w:pPr>
+      <w:rPr>
+        <w:rFonts w:ascii="Symbol" w:hAnsi="Symbol" w:hint="default"/>
+      </w:rPr>
+    </w:lvl>
+    <w:lvl w:ilvl="4" w:tplc="04090003" w:tentative="1">
+      <w:start w:val="1"/>
+      <w:numFmt w:val="bullet"/>
+      <w:lvlText w:val="o"/>
+      <w:lvlJc w:val="left"/>
+      <w:pPr>
+        <w:ind w:left="3600" w:hanging="360"/>
+      </w:pPr>
+      <w:rPr>
+        <w:rFonts w:ascii="Courier New" w:hAnsi="Courier New" w:cs="Courier New" w:hint="default"/>
+      </w:rPr>
+    </w:lvl>
+    <w:lvl w:ilvl="5" w:tplc="04090005" w:tentative="1">
+      <w:start w:val="1"/>
+      <w:numFmt w:val="bullet"/>
+      <w:lvlText w:val=""/>
+      <w:lvlJc w:val="left"/>
+      <w:pPr>
+        <w:ind w:left="4320" w:hanging="360"/>
+      </w:pPr>
+      <w:rPr>
+        <w:rFonts w:ascii="Wingdings" w:hAnsi="Wingdings" w:hint="default"/>
+      </w:rPr>
+    </w:lvl>
+    <w:lvl w:ilvl="6" w:tplc="04090001" w:tentative="1">
+      <w:start w:val="1"/>
+      <w:numFmt w:val="bullet"/>
+      <w:lvlText w:val=""/>
+      <w:lvlJc w:val="left"/>
+      <w:pPr>
+        <w:ind w:left="5040" w:hanging="360"/>
+      </w:pPr>
+      <w:rPr>
+        <w:rFonts w:ascii="Symbol" w:hAnsi="Symbol" w:hint="default"/>
+      </w:rPr>
+    </w:lvl>
+    <w:lvl w:ilvl="7" w:tplc="04090003" w:tentative="1">
+      <w:start w:val="1"/>
+      <w:numFmt w:val="bullet"/>
+      <w:lvlText w:val="o"/>
+      <w:lvlJc w:val="left"/>
+      <w:pPr>
+        <w:ind w:left="5760" w:hanging="360"/>
+      </w:pPr>
+      <w:rPr>
+        <w:rFonts w:ascii="Courier New" w:hAnsi="Courier New" w:cs="Courier New" w:hint="default"/>
+      </w:rPr>
+    </w:lvl>
+    <w:lvl w:ilvl="8" w:tplc="04090005" w:tentative="1">
+      <w:start w:val="1"/>
+      <w:numFmt w:val="bullet"/>
+      <w:lvlText w:val=""/>
+      <w:lvlJc w:val="left"/>
+      <w:pPr>
+        <w:ind w:left="6480" w:hanging="360"/>
+      </w:pPr>
+      <w:rPr>
+        <w:rFonts w:ascii="Wingdings" w:hAnsi="Wingdings" w:hint="default"/>
+      </w:rPr>
+    </w:lvl>
+  </w:abstractNum>
+  <w:abstractNum w:abstractNumId="4">
+    <w:nsid w:val="2E76211D"/>
+    <w:multiLevelType w:val="hybridMultilevel"/>
+    <w:tmpl w:val="0B18ED64"/>
+    <w:lvl w:ilvl="0" w:tplc="04090001">
+      <w:start w:val="1"/>
+      <w:numFmt w:val="bullet"/>
+      <w:lvlText w:val=""/>
+      <w:lvlJc w:val="left"/>
+      <w:pPr>
+        <w:ind w:left="720" w:hanging="360"/>
+      </w:pPr>
+      <w:rPr>
+        <w:rFonts w:ascii="Symbol" w:hAnsi="Symbol" w:hint="default"/>
+      </w:rPr>
+    </w:lvl>
+    <w:lvl w:ilvl="1" w:tplc="04090003" w:tentative="1">
+      <w:start w:val="1"/>
+      <w:numFmt w:val="bullet"/>
+      <w:lvlText w:val="o"/>
+      <w:lvlJc w:val="left"/>
+      <w:pPr>
+        <w:ind w:left="1440" w:hanging="360"/>
+      </w:pPr>
+      <w:rPr>
+        <w:rFonts w:ascii="Courier New" w:hAnsi="Courier New" w:cs="Courier New" w:hint="default"/>
+      </w:rPr>
+    </w:lvl>
+    <w:lvl w:ilvl="2" w:tplc="04090005" w:tentative="1">
+      <w:start w:val="1"/>
+      <w:numFmt w:val="bullet"/>
+      <w:lvlText w:val=""/>
+      <w:lvlJc w:val="left"/>
+      <w:pPr>
+        <w:ind w:left="2160" w:hanging="360"/>
+      </w:pPr>
+      <w:rPr>
+        <w:rFonts w:ascii="Wingdings" w:hAnsi="Wingdings" w:hint="default"/>
+      </w:rPr>
+    </w:lvl>
+    <w:lvl w:ilvl="3" w:tplc="04090001" w:tentative="1">
+      <w:start w:val="1"/>
+      <w:numFmt w:val="bullet"/>
+      <w:lvlText w:val=""/>
+      <w:lvlJc w:val="left"/>
+      <w:pPr>
+        <w:ind w:left="2880" w:hanging="360"/>
+      </w:pPr>
+      <w:rPr>
+        <w:rFonts w:ascii="Symbol" w:hAnsi="Symbol" w:hint="default"/>
+      </w:rPr>
+    </w:lvl>
+    <w:lvl w:ilvl="4" w:tplc="04090003" w:tentative="1">
+      <w:start w:val="1"/>
+      <w:numFmt w:val="bullet"/>
+      <w:lvlText w:val="o"/>
+      <w:lvlJc w:val="left"/>
+      <w:pPr>
+        <w:ind w:left="3600" w:hanging="360"/>
+      </w:pPr>
+      <w:rPr>
+        <w:rFonts w:ascii="Courier New" w:hAnsi="Courier New" w:cs="Courier New" w:hint="default"/>
+      </w:rPr>
+    </w:lvl>
+    <w:lvl w:ilvl="5" w:tplc="04090005" w:tentative="1">
+      <w:start w:val="1"/>
+      <w:numFmt w:val="bullet"/>
+      <w:lvlText w:val=""/>
+      <w:lvlJc w:val="left"/>
+      <w:pPr>
+        <w:ind w:left="4320" w:hanging="360"/>
+      </w:pPr>
+      <w:rPr>
+        <w:rFonts w:ascii="Wingdings" w:hAnsi="Wingdings" w:hint="default"/>
+      </w:rPr>
+    </w:lvl>
+    <w:lvl w:ilvl="6" w:tplc="04090001" w:tentative="1">
+      <w:start w:val="1"/>
+      <w:numFmt w:val="bullet"/>
+      <w:lvlText w:val=""/>
+      <w:lvlJc w:val="left"/>
+      <w:pPr>
+        <w:ind w:left="5040" w:hanging="360"/>
+      </w:pPr>
+      <w:rPr>
+        <w:rFonts w:ascii="Symbol" w:hAnsi="Symbol" w:hint="default"/>
+      </w:rPr>
+    </w:lvl>
+    <w:lvl w:ilvl="7" w:tplc="04090003" w:tentative="1">
+      <w:start w:val="1"/>
+      <w:numFmt w:val="bullet"/>
+      <w:lvlText w:val="o"/>
+      <w:lvlJc w:val="left"/>
+      <w:pPr>
+        <w:ind w:left="5760" w:hanging="360"/>
+      </w:pPr>
+      <w:rPr>
+        <w:rFonts w:ascii="Courier New" w:hAnsi="Courier New" w:cs="Courier New" w:hint="default"/>
+      </w:rPr>
+    </w:lvl>
+    <w:lvl w:ilvl="8" w:tplc="04090005" w:tentative="1">
+      <w:start w:val="1"/>
+      <w:numFmt w:val="bullet"/>
+      <w:lvlText w:val=""/>
+      <w:lvlJc w:val="left"/>
+      <w:pPr>
+        <w:ind w:left="6480" w:hanging="360"/>
+      </w:pPr>
+      <w:rPr>
+        <w:rFonts w:ascii="Wingdings" w:hAnsi="Wingdings" w:hint="default"/>
+      </w:rPr>
+    </w:lvl>
+  </w:abstractNum>
+  <w:abstractNum w:abstractNumId="5">
     <w:nsid w:val="3214538E"/>
     <w:multiLevelType w:val="hybridMultilevel"/>
     <w:tmpl w:val="8C0ADBFC"/>
@@ -1439,7 +1844,7 @@
       </w:rPr>
     </w:lvl>
   </w:abstractNum>
-  <w:abstractNum w:abstractNumId="4">
+  <w:abstractNum w:abstractNumId="6">
     <w:nsid w:val="3AA049E3"/>
     <w:multiLevelType w:val="multilevel"/>
     <w:tmpl w:val="782E1AFA"/>
@@ -1552,7 +1957,7 @@
       </w:pPr>
     </w:lvl>
   </w:abstractNum>
-  <w:abstractNum w:abstractNumId="5">
+  <w:abstractNum w:abstractNumId="7">
     <w:nsid w:val="3FC47224"/>
     <w:multiLevelType w:val="multilevel"/>
     <w:tmpl w:val="23ACFAE0"/>
@@ -1665,7 +2070,7 @@
       </w:pPr>
     </w:lvl>
   </w:abstractNum>
-  <w:abstractNum w:abstractNumId="6">
+  <w:abstractNum w:abstractNumId="8">
     <w:nsid w:val="59014D70"/>
     <w:multiLevelType w:val="hybridMultilevel"/>
     <w:tmpl w:val="0E541D22"/>
@@ -1755,25 +2160,31 @@
     </w:lvl>
   </w:abstractNum>
   <w:num w:numId="1">
+    <w:abstractNumId w:val="8"/>
+  </w:num>
+  <w:num w:numId="2">
     <w:abstractNumId w:val="6"/>
   </w:num>
-  <w:num w:numId="2">
-    <w:abstractNumId w:val="4"/>
-  </w:num>
   <w:num w:numId="3">
-    <w:abstractNumId w:val="5"/>
+    <w:abstractNumId w:val="7"/>
   </w:num>
   <w:num w:numId="4">
     <w:abstractNumId w:val="2"/>
   </w:num>
   <w:num w:numId="5">
-    <w:abstractNumId w:val="3"/>
+    <w:abstractNumId w:val="5"/>
   </w:num>
   <w:num w:numId="6">
     <w:abstractNumId w:val="0"/>
   </w:num>
   <w:num w:numId="7">
     <w:abstractNumId w:val="1"/>
+  </w:num>
+  <w:num w:numId="8">
+    <w:abstractNumId w:val="4"/>
+  </w:num>
+  <w:num w:numId="9">
+    <w:abstractNumId w:val="3"/>
   </w:num>
 </w:numbering>
 </file>

</xml_diff>